<commit_message>
3b 3c 4a 4b
</commit_message>
<xml_diff>
--- a/1st pract.docx
+++ b/1st pract.docx
@@ -2090,6 +2090,7 @@
       <w:r>
         <w:rPr>
           <w:rFonts w:ascii="Times New Roman" w:hAnsi="Times New Roman" w:cs="Times New Roman"/>
+          <w:noProof/>
           <w:sz w:val="28"/>
           <w:szCs w:val="28"/>
           <w:lang w:val="en-US"/>
@@ -2144,6 +2145,7 @@
       <w:r>
         <w:rPr>
           <w:rFonts w:ascii="Times New Roman" w:hAnsi="Times New Roman" w:cs="Times New Roman"/>
+          <w:noProof/>
           <w:sz w:val="28"/>
           <w:szCs w:val="28"/>
           <w:lang w:val="en-US"/>
@@ -2197,6 +2199,7 @@
       <w:r>
         <w:rPr>
           <w:rFonts w:ascii="Times New Roman" w:hAnsi="Times New Roman" w:cs="Times New Roman"/>
+          <w:noProof/>
           <w:sz w:val="28"/>
           <w:szCs w:val="28"/>
           <w:lang w:val="en-US"/>
@@ -2270,6 +2273,7 @@
       <w:r>
         <w:rPr>
           <w:rFonts w:ascii="Times New Roman" w:hAnsi="Times New Roman" w:cs="Times New Roman"/>
+          <w:noProof/>
           <w:sz w:val="28"/>
           <w:szCs w:val="28"/>
           <w:lang w:val="en-US"/>
@@ -2342,6 +2346,7 @@
       <w:r>
         <w:rPr>
           <w:rFonts w:ascii="Times New Roman" w:hAnsi="Times New Roman" w:cs="Times New Roman"/>
+          <w:noProof/>
           <w:sz w:val="28"/>
           <w:szCs w:val="28"/>
           <w:lang w:val="en-US"/>
@@ -2396,6 +2401,7 @@
       <w:r>
         <w:rPr>
           <w:rFonts w:ascii="Times New Roman" w:hAnsi="Times New Roman" w:cs="Times New Roman"/>
+          <w:noProof/>
           <w:sz w:val="28"/>
           <w:szCs w:val="28"/>
           <w:lang w:val="en-US"/>
@@ -2425,6 +2431,627 @@
                     <a:xfrm>
                       <a:off x="0" y="0"/>
                       <a:ext cx="5731510" cy="3620770"/>
+                    </a:xfrm>
+                    <a:prstGeom prst="rect">
+                      <a:avLst/>
+                    </a:prstGeom>
+                  </pic:spPr>
+                </pic:pic>
+              </a:graphicData>
+            </a:graphic>
+          </wp:inline>
+        </w:drawing>
+      </w:r>
+    </w:p>
+    <w:p>
+      <w:pPr>
+        <w:rPr>
+          <w:rFonts w:ascii="Times New Roman" w:hAnsi="Times New Roman" w:cs="Times New Roman"/>
+          <w:sz w:val="28"/>
+          <w:szCs w:val="28"/>
+          <w:lang w:val="en-US"/>
+        </w:rPr>
+      </w:pPr>
+      <w:r>
+        <w:rPr>
+          <w:rFonts w:ascii="Times New Roman" w:hAnsi="Times New Roman" w:cs="Times New Roman"/>
+          <w:sz w:val="28"/>
+          <w:szCs w:val="28"/>
+          <w:lang w:val="en-US"/>
+        </w:rPr>
+        <w:lastRenderedPageBreak/>
+        <w:drawing>
+          <wp:inline distT="0" distB="0" distL="0" distR="0" wp14:anchorId="072883A0" wp14:editId="0686B94C">
+            <wp:extent cx="5731510" cy="2939415"/>
+            <wp:effectExtent l="0" t="0" r="2540" b="0"/>
+            <wp:docPr id="19" name="Picture 19"/>
+            <wp:cNvGraphicFramePr>
+              <a:graphicFrameLocks xmlns:a="http://schemas.openxmlformats.org/drawingml/2006/main" noChangeAspect="1"/>
+            </wp:cNvGraphicFramePr>
+            <a:graphic xmlns:a="http://schemas.openxmlformats.org/drawingml/2006/main">
+              <a:graphicData uri="http://schemas.openxmlformats.org/drawingml/2006/picture">
+                <pic:pic xmlns:pic="http://schemas.openxmlformats.org/drawingml/2006/picture">
+                  <pic:nvPicPr>
+                    <pic:cNvPr id="1" name=""/>
+                    <pic:cNvPicPr/>
+                  </pic:nvPicPr>
+                  <pic:blipFill>
+                    <a:blip r:embed="rId22"/>
+                    <a:stretch>
+                      <a:fillRect/>
+                    </a:stretch>
+                  </pic:blipFill>
+                  <pic:spPr>
+                    <a:xfrm>
+                      <a:off x="0" y="0"/>
+                      <a:ext cx="5731510" cy="2939415"/>
+                    </a:xfrm>
+                    <a:prstGeom prst="rect">
+                      <a:avLst/>
+                    </a:prstGeom>
+                  </pic:spPr>
+                </pic:pic>
+              </a:graphicData>
+            </a:graphic>
+          </wp:inline>
+        </w:drawing>
+      </w:r>
+    </w:p>
+    <w:p>
+      <w:pPr>
+        <w:rPr>
+          <w:rFonts w:ascii="Times New Roman" w:hAnsi="Times New Roman" w:cs="Times New Roman"/>
+          <w:sz w:val="28"/>
+          <w:szCs w:val="28"/>
+          <w:lang w:val="en-US"/>
+        </w:rPr>
+      </w:pPr>
+      <w:r>
+        <w:rPr>
+          <w:rFonts w:ascii="Times New Roman" w:hAnsi="Times New Roman" w:cs="Times New Roman"/>
+          <w:sz w:val="28"/>
+          <w:szCs w:val="28"/>
+          <w:lang w:val="en-US"/>
+        </w:rPr>
+        <w:t>3b.</w:t>
+      </w:r>
+    </w:p>
+    <w:p>
+      <w:pPr>
+        <w:rPr>
+          <w:rFonts w:ascii="Times New Roman" w:hAnsi="Times New Roman" w:cs="Times New Roman"/>
+          <w:sz w:val="28"/>
+          <w:szCs w:val="28"/>
+          <w:lang w:val="en-US"/>
+        </w:rPr>
+      </w:pPr>
+      <w:r>
+        <w:rPr>
+          <w:rFonts w:ascii="Times New Roman" w:hAnsi="Times New Roman" w:cs="Times New Roman"/>
+          <w:sz w:val="28"/>
+          <w:szCs w:val="28"/>
+          <w:lang w:val="en-US"/>
+        </w:rPr>
+        <w:drawing>
+          <wp:inline distT="0" distB="0" distL="0" distR="0" wp14:anchorId="5F1AD60B" wp14:editId="50D320D1">
+            <wp:extent cx="5731510" cy="3887470"/>
+            <wp:effectExtent l="0" t="0" r="2540" b="0"/>
+            <wp:docPr id="20" name="Picture 20"/>
+            <wp:cNvGraphicFramePr>
+              <a:graphicFrameLocks xmlns:a="http://schemas.openxmlformats.org/drawingml/2006/main" noChangeAspect="1"/>
+            </wp:cNvGraphicFramePr>
+            <a:graphic xmlns:a="http://schemas.openxmlformats.org/drawingml/2006/main">
+              <a:graphicData uri="http://schemas.openxmlformats.org/drawingml/2006/picture">
+                <pic:pic xmlns:pic="http://schemas.openxmlformats.org/drawingml/2006/picture">
+                  <pic:nvPicPr>
+                    <pic:cNvPr id="1" name=""/>
+                    <pic:cNvPicPr/>
+                  </pic:nvPicPr>
+                  <pic:blipFill>
+                    <a:blip r:embed="rId23"/>
+                    <a:stretch>
+                      <a:fillRect/>
+                    </a:stretch>
+                  </pic:blipFill>
+                  <pic:spPr>
+                    <a:xfrm>
+                      <a:off x="0" y="0"/>
+                      <a:ext cx="5731510" cy="3887470"/>
+                    </a:xfrm>
+                    <a:prstGeom prst="rect">
+                      <a:avLst/>
+                    </a:prstGeom>
+                  </pic:spPr>
+                </pic:pic>
+              </a:graphicData>
+            </a:graphic>
+          </wp:inline>
+        </w:drawing>
+      </w:r>
+    </w:p>
+    <w:p>
+      <w:pPr>
+        <w:rPr>
+          <w:rFonts w:ascii="Times New Roman" w:hAnsi="Times New Roman" w:cs="Times New Roman"/>
+          <w:sz w:val="28"/>
+          <w:szCs w:val="28"/>
+          <w:lang w:val="en-US"/>
+        </w:rPr>
+      </w:pPr>
+    </w:p>
+    <w:p>
+      <w:pPr>
+        <w:rPr>
+          <w:rFonts w:ascii="Times New Roman" w:hAnsi="Times New Roman" w:cs="Times New Roman"/>
+          <w:sz w:val="28"/>
+          <w:szCs w:val="28"/>
+          <w:lang w:val="en-US"/>
+        </w:rPr>
+      </w:pPr>
+      <w:r>
+        <w:rPr>
+          <w:rFonts w:ascii="Times New Roman" w:hAnsi="Times New Roman" w:cs="Times New Roman"/>
+          <w:sz w:val="28"/>
+          <w:szCs w:val="28"/>
+          <w:lang w:val="en-US"/>
+        </w:rPr>
+        <w:t>3c.</w:t>
+      </w:r>
+    </w:p>
+    <w:p>
+      <w:pPr>
+        <w:rPr>
+          <w:rFonts w:ascii="Times New Roman" w:hAnsi="Times New Roman" w:cs="Times New Roman"/>
+          <w:sz w:val="28"/>
+          <w:szCs w:val="28"/>
+          <w:lang w:val="en-US"/>
+        </w:rPr>
+      </w:pPr>
+      <w:r>
+        <w:rPr>
+          <w:rFonts w:ascii="Times New Roman" w:hAnsi="Times New Roman" w:cs="Times New Roman"/>
+          <w:sz w:val="28"/>
+          <w:szCs w:val="28"/>
+          <w:lang w:val="en-US"/>
+        </w:rPr>
+        <w:lastRenderedPageBreak/>
+        <w:drawing>
+          <wp:inline distT="0" distB="0" distL="0" distR="0" wp14:anchorId="566BD616" wp14:editId="71C1E75E">
+            <wp:extent cx="5731510" cy="4625340"/>
+            <wp:effectExtent l="0" t="0" r="2540" b="3810"/>
+            <wp:docPr id="21" name="Picture 21"/>
+            <wp:cNvGraphicFramePr>
+              <a:graphicFrameLocks xmlns:a="http://schemas.openxmlformats.org/drawingml/2006/main" noChangeAspect="1"/>
+            </wp:cNvGraphicFramePr>
+            <a:graphic xmlns:a="http://schemas.openxmlformats.org/drawingml/2006/main">
+              <a:graphicData uri="http://schemas.openxmlformats.org/drawingml/2006/picture">
+                <pic:pic xmlns:pic="http://schemas.openxmlformats.org/drawingml/2006/picture">
+                  <pic:nvPicPr>
+                    <pic:cNvPr id="1" name=""/>
+                    <pic:cNvPicPr/>
+                  </pic:nvPicPr>
+                  <pic:blipFill>
+                    <a:blip r:embed="rId24"/>
+                    <a:stretch>
+                      <a:fillRect/>
+                    </a:stretch>
+                  </pic:blipFill>
+                  <pic:spPr>
+                    <a:xfrm>
+                      <a:off x="0" y="0"/>
+                      <a:ext cx="5731510" cy="4625340"/>
+                    </a:xfrm>
+                    <a:prstGeom prst="rect">
+                      <a:avLst/>
+                    </a:prstGeom>
+                  </pic:spPr>
+                </pic:pic>
+              </a:graphicData>
+            </a:graphic>
+          </wp:inline>
+        </w:drawing>
+      </w:r>
+    </w:p>
+    <w:p>
+      <w:pPr>
+        <w:rPr>
+          <w:rFonts w:ascii="Times New Roman" w:hAnsi="Times New Roman" w:cs="Times New Roman"/>
+          <w:sz w:val="28"/>
+          <w:szCs w:val="28"/>
+          <w:lang w:val="en-US"/>
+        </w:rPr>
+      </w:pPr>
+      <w:r>
+        <w:rPr>
+          <w:rFonts w:ascii="Times New Roman" w:hAnsi="Times New Roman" w:cs="Times New Roman"/>
+          <w:sz w:val="28"/>
+          <w:szCs w:val="28"/>
+          <w:lang w:val="en-US"/>
+        </w:rPr>
+        <w:t>4a.</w:t>
+      </w:r>
+    </w:p>
+    <w:p>
+      <w:pPr>
+        <w:rPr>
+          <w:rFonts w:ascii="Times New Roman" w:hAnsi="Times New Roman" w:cs="Times New Roman"/>
+          <w:sz w:val="28"/>
+          <w:szCs w:val="28"/>
+          <w:lang w:val="en-US"/>
+        </w:rPr>
+      </w:pPr>
+      <w:r>
+        <w:rPr>
+          <w:rFonts w:ascii="Times New Roman" w:hAnsi="Times New Roman" w:cs="Times New Roman"/>
+          <w:sz w:val="28"/>
+          <w:szCs w:val="28"/>
+          <w:lang w:val="en-US"/>
+        </w:rPr>
+        <w:lastRenderedPageBreak/>
+        <w:drawing>
+          <wp:inline distT="0" distB="0" distL="0" distR="0" wp14:anchorId="2101276F" wp14:editId="7EF7F8A7">
+            <wp:extent cx="5731510" cy="4383405"/>
+            <wp:effectExtent l="0" t="0" r="2540" b="0"/>
+            <wp:docPr id="22" name="Picture 22"/>
+            <wp:cNvGraphicFramePr>
+              <a:graphicFrameLocks xmlns:a="http://schemas.openxmlformats.org/drawingml/2006/main" noChangeAspect="1"/>
+            </wp:cNvGraphicFramePr>
+            <a:graphic xmlns:a="http://schemas.openxmlformats.org/drawingml/2006/main">
+              <a:graphicData uri="http://schemas.openxmlformats.org/drawingml/2006/picture">
+                <pic:pic xmlns:pic="http://schemas.openxmlformats.org/drawingml/2006/picture">
+                  <pic:nvPicPr>
+                    <pic:cNvPr id="1" name=""/>
+                    <pic:cNvPicPr/>
+                  </pic:nvPicPr>
+                  <pic:blipFill>
+                    <a:blip r:embed="rId25"/>
+                    <a:stretch>
+                      <a:fillRect/>
+                    </a:stretch>
+                  </pic:blipFill>
+                  <pic:spPr>
+                    <a:xfrm>
+                      <a:off x="0" y="0"/>
+                      <a:ext cx="5731510" cy="4383405"/>
+                    </a:xfrm>
+                    <a:prstGeom prst="rect">
+                      <a:avLst/>
+                    </a:prstGeom>
+                  </pic:spPr>
+                </pic:pic>
+              </a:graphicData>
+            </a:graphic>
+          </wp:inline>
+        </w:drawing>
+      </w:r>
+    </w:p>
+    <w:p>
+      <w:pPr>
+        <w:rPr>
+          <w:rFonts w:ascii="Times New Roman" w:hAnsi="Times New Roman" w:cs="Times New Roman"/>
+          <w:sz w:val="28"/>
+          <w:szCs w:val="28"/>
+          <w:lang w:val="en-US"/>
+        </w:rPr>
+      </w:pPr>
+      <w:r>
+        <w:rPr>
+          <w:rFonts w:ascii="Times New Roman" w:hAnsi="Times New Roman" w:cs="Times New Roman"/>
+          <w:sz w:val="28"/>
+          <w:szCs w:val="28"/>
+          <w:lang w:val="en-US"/>
+        </w:rPr>
+        <w:drawing>
+          <wp:inline distT="0" distB="0" distL="0" distR="0" wp14:anchorId="31B04F75" wp14:editId="53E51B7C">
+            <wp:extent cx="5620534" cy="3219899"/>
+            <wp:effectExtent l="0" t="0" r="0" b="0"/>
+            <wp:docPr id="23" name="Picture 23"/>
+            <wp:cNvGraphicFramePr>
+              <a:graphicFrameLocks xmlns:a="http://schemas.openxmlformats.org/drawingml/2006/main" noChangeAspect="1"/>
+            </wp:cNvGraphicFramePr>
+            <a:graphic xmlns:a="http://schemas.openxmlformats.org/drawingml/2006/main">
+              <a:graphicData uri="http://schemas.openxmlformats.org/drawingml/2006/picture">
+                <pic:pic xmlns:pic="http://schemas.openxmlformats.org/drawingml/2006/picture">
+                  <pic:nvPicPr>
+                    <pic:cNvPr id="1" name=""/>
+                    <pic:cNvPicPr/>
+                  </pic:nvPicPr>
+                  <pic:blipFill>
+                    <a:blip r:embed="rId26"/>
+                    <a:stretch>
+                      <a:fillRect/>
+                    </a:stretch>
+                  </pic:blipFill>
+                  <pic:spPr>
+                    <a:xfrm>
+                      <a:off x="0" y="0"/>
+                      <a:ext cx="5620534" cy="3219899"/>
+                    </a:xfrm>
+                    <a:prstGeom prst="rect">
+                      <a:avLst/>
+                    </a:prstGeom>
+                  </pic:spPr>
+                </pic:pic>
+              </a:graphicData>
+            </a:graphic>
+          </wp:inline>
+        </w:drawing>
+      </w:r>
+    </w:p>
+    <w:p>
+      <w:pPr>
+        <w:rPr>
+          <w:rFonts w:ascii="Times New Roman" w:hAnsi="Times New Roman" w:cs="Times New Roman"/>
+          <w:sz w:val="28"/>
+          <w:szCs w:val="28"/>
+          <w:lang w:val="en-US"/>
+        </w:rPr>
+      </w:pPr>
+      <w:r>
+        <w:rPr>
+          <w:rFonts w:ascii="Times New Roman" w:hAnsi="Times New Roman" w:cs="Times New Roman"/>
+          <w:sz w:val="28"/>
+          <w:szCs w:val="28"/>
+          <w:lang w:val="en-US"/>
+        </w:rPr>
+        <w:lastRenderedPageBreak/>
+        <w:drawing>
+          <wp:inline distT="0" distB="0" distL="0" distR="0" wp14:anchorId="27E0EB3B" wp14:editId="7AACEC61">
+            <wp:extent cx="5401429" cy="2105319"/>
+            <wp:effectExtent l="0" t="0" r="8890" b="9525"/>
+            <wp:docPr id="24" name="Picture 24"/>
+            <wp:cNvGraphicFramePr>
+              <a:graphicFrameLocks xmlns:a="http://schemas.openxmlformats.org/drawingml/2006/main" noChangeAspect="1"/>
+            </wp:cNvGraphicFramePr>
+            <a:graphic xmlns:a="http://schemas.openxmlformats.org/drawingml/2006/main">
+              <a:graphicData uri="http://schemas.openxmlformats.org/drawingml/2006/picture">
+                <pic:pic xmlns:pic="http://schemas.openxmlformats.org/drawingml/2006/picture">
+                  <pic:nvPicPr>
+                    <pic:cNvPr id="1" name=""/>
+                    <pic:cNvPicPr/>
+                  </pic:nvPicPr>
+                  <pic:blipFill>
+                    <a:blip r:embed="rId27"/>
+                    <a:stretch>
+                      <a:fillRect/>
+                    </a:stretch>
+                  </pic:blipFill>
+                  <pic:spPr>
+                    <a:xfrm>
+                      <a:off x="0" y="0"/>
+                      <a:ext cx="5401429" cy="2105319"/>
+                    </a:xfrm>
+                    <a:prstGeom prst="rect">
+                      <a:avLst/>
+                    </a:prstGeom>
+                  </pic:spPr>
+                </pic:pic>
+              </a:graphicData>
+            </a:graphic>
+          </wp:inline>
+        </w:drawing>
+      </w:r>
+    </w:p>
+    <w:p>
+      <w:pPr>
+        <w:rPr>
+          <w:rFonts w:ascii="Times New Roman" w:hAnsi="Times New Roman" w:cs="Times New Roman"/>
+          <w:sz w:val="28"/>
+          <w:szCs w:val="28"/>
+          <w:lang w:val="en-US"/>
+        </w:rPr>
+      </w:pPr>
+      <w:r>
+        <w:rPr>
+          <w:rFonts w:ascii="Times New Roman" w:hAnsi="Times New Roman" w:cs="Times New Roman"/>
+          <w:sz w:val="28"/>
+          <w:szCs w:val="28"/>
+          <w:lang w:val="en-US"/>
+        </w:rPr>
+        <w:drawing>
+          <wp:inline distT="0" distB="0" distL="0" distR="0" wp14:anchorId="045F33D1" wp14:editId="535386A2">
+            <wp:extent cx="5249008" cy="1724266"/>
+            <wp:effectExtent l="0" t="0" r="0" b="9525"/>
+            <wp:docPr id="25" name="Picture 25"/>
+            <wp:cNvGraphicFramePr>
+              <a:graphicFrameLocks xmlns:a="http://schemas.openxmlformats.org/drawingml/2006/main" noChangeAspect="1"/>
+            </wp:cNvGraphicFramePr>
+            <a:graphic xmlns:a="http://schemas.openxmlformats.org/drawingml/2006/main">
+              <a:graphicData uri="http://schemas.openxmlformats.org/drawingml/2006/picture">
+                <pic:pic xmlns:pic="http://schemas.openxmlformats.org/drawingml/2006/picture">
+                  <pic:nvPicPr>
+                    <pic:cNvPr id="1" name=""/>
+                    <pic:cNvPicPr/>
+                  </pic:nvPicPr>
+                  <pic:blipFill>
+                    <a:blip r:embed="rId28"/>
+                    <a:stretch>
+                      <a:fillRect/>
+                    </a:stretch>
+                  </pic:blipFill>
+                  <pic:spPr>
+                    <a:xfrm>
+                      <a:off x="0" y="0"/>
+                      <a:ext cx="5249008" cy="1724266"/>
+                    </a:xfrm>
+                    <a:prstGeom prst="rect">
+                      <a:avLst/>
+                    </a:prstGeom>
+                  </pic:spPr>
+                </pic:pic>
+              </a:graphicData>
+            </a:graphic>
+          </wp:inline>
+        </w:drawing>
+      </w:r>
+    </w:p>
+    <w:p>
+      <w:pPr>
+        <w:rPr>
+          <w:rFonts w:ascii="Times New Roman" w:hAnsi="Times New Roman" w:cs="Times New Roman"/>
+          <w:sz w:val="28"/>
+          <w:szCs w:val="28"/>
+          <w:lang w:val="en-US"/>
+        </w:rPr>
+      </w:pPr>
+      <w:r>
+        <w:rPr>
+          <w:rFonts w:ascii="Times New Roman" w:hAnsi="Times New Roman" w:cs="Times New Roman"/>
+          <w:sz w:val="28"/>
+          <w:szCs w:val="28"/>
+          <w:lang w:val="en-US"/>
+        </w:rPr>
+        <w:drawing>
+          <wp:inline distT="0" distB="0" distL="0" distR="0" wp14:anchorId="7ED96114" wp14:editId="746E2CE1">
+            <wp:extent cx="4744112" cy="1028844"/>
+            <wp:effectExtent l="0" t="0" r="0" b="0"/>
+            <wp:docPr id="26" name="Picture 26"/>
+            <wp:cNvGraphicFramePr>
+              <a:graphicFrameLocks xmlns:a="http://schemas.openxmlformats.org/drawingml/2006/main" noChangeAspect="1"/>
+            </wp:cNvGraphicFramePr>
+            <a:graphic xmlns:a="http://schemas.openxmlformats.org/drawingml/2006/main">
+              <a:graphicData uri="http://schemas.openxmlformats.org/drawingml/2006/picture">
+                <pic:pic xmlns:pic="http://schemas.openxmlformats.org/drawingml/2006/picture">
+                  <pic:nvPicPr>
+                    <pic:cNvPr id="1" name=""/>
+                    <pic:cNvPicPr/>
+                  </pic:nvPicPr>
+                  <pic:blipFill>
+                    <a:blip r:embed="rId29"/>
+                    <a:stretch>
+                      <a:fillRect/>
+                    </a:stretch>
+                  </pic:blipFill>
+                  <pic:spPr>
+                    <a:xfrm>
+                      <a:off x="0" y="0"/>
+                      <a:ext cx="4744112" cy="1028844"/>
+                    </a:xfrm>
+                    <a:prstGeom prst="rect">
+                      <a:avLst/>
+                    </a:prstGeom>
+                  </pic:spPr>
+                </pic:pic>
+              </a:graphicData>
+            </a:graphic>
+          </wp:inline>
+        </w:drawing>
+      </w:r>
+    </w:p>
+    <w:p>
+      <w:pPr>
+        <w:rPr>
+          <w:rFonts w:ascii="Times New Roman" w:hAnsi="Times New Roman" w:cs="Times New Roman"/>
+          <w:sz w:val="28"/>
+          <w:szCs w:val="28"/>
+          <w:lang w:val="en-US"/>
+        </w:rPr>
+      </w:pPr>
+      <w:r>
+        <w:rPr>
+          <w:rFonts w:ascii="Times New Roman" w:hAnsi="Times New Roman" w:cs="Times New Roman"/>
+          <w:sz w:val="28"/>
+          <w:szCs w:val="28"/>
+          <w:lang w:val="en-US"/>
+        </w:rPr>
+        <w:drawing>
+          <wp:inline distT="0" distB="0" distL="0" distR="0" wp14:anchorId="330DE7DA" wp14:editId="58849825">
+            <wp:extent cx="5731510" cy="3255645"/>
+            <wp:effectExtent l="0" t="0" r="2540" b="1905"/>
+            <wp:docPr id="27" name="Picture 27"/>
+            <wp:cNvGraphicFramePr>
+              <a:graphicFrameLocks xmlns:a="http://schemas.openxmlformats.org/drawingml/2006/main" noChangeAspect="1"/>
+            </wp:cNvGraphicFramePr>
+            <a:graphic xmlns:a="http://schemas.openxmlformats.org/drawingml/2006/main">
+              <a:graphicData uri="http://schemas.openxmlformats.org/drawingml/2006/picture">
+                <pic:pic xmlns:pic="http://schemas.openxmlformats.org/drawingml/2006/picture">
+                  <pic:nvPicPr>
+                    <pic:cNvPr id="1" name=""/>
+                    <pic:cNvPicPr/>
+                  </pic:nvPicPr>
+                  <pic:blipFill>
+                    <a:blip r:embed="rId30"/>
+                    <a:stretch>
+                      <a:fillRect/>
+                    </a:stretch>
+                  </pic:blipFill>
+                  <pic:spPr>
+                    <a:xfrm>
+                      <a:off x="0" y="0"/>
+                      <a:ext cx="5731510" cy="3255645"/>
+                    </a:xfrm>
+                    <a:prstGeom prst="rect">
+                      <a:avLst/>
+                    </a:prstGeom>
+                  </pic:spPr>
+                </pic:pic>
+              </a:graphicData>
+            </a:graphic>
+          </wp:inline>
+        </w:drawing>
+      </w:r>
+    </w:p>
+    <w:p>
+      <w:pPr>
+        <w:rPr>
+          <w:rFonts w:ascii="Times New Roman" w:hAnsi="Times New Roman" w:cs="Times New Roman"/>
+          <w:sz w:val="28"/>
+          <w:szCs w:val="28"/>
+          <w:lang w:val="en-US"/>
+        </w:rPr>
+      </w:pPr>
+      <w:r>
+        <w:rPr>
+          <w:rFonts w:ascii="Times New Roman" w:hAnsi="Times New Roman" w:cs="Times New Roman"/>
+          <w:sz w:val="28"/>
+          <w:szCs w:val="28"/>
+          <w:lang w:val="en-US"/>
+        </w:rPr>
+        <w:t>4b.</w:t>
+      </w:r>
+    </w:p>
+    <w:p>
+      <w:pPr>
+        <w:rPr>
+          <w:rFonts w:ascii="Times New Roman" w:hAnsi="Times New Roman" w:cs="Times New Roman"/>
+          <w:sz w:val="28"/>
+          <w:szCs w:val="28"/>
+          <w:lang w:val="en-US"/>
+        </w:rPr>
+      </w:pPr>
+      <w:r>
+        <w:rPr>
+          <w:rFonts w:ascii="Times New Roman" w:hAnsi="Times New Roman" w:cs="Times New Roman"/>
+          <w:sz w:val="28"/>
+          <w:szCs w:val="28"/>
+          <w:lang w:val="en-US"/>
+        </w:rPr>
+        <w:lastRenderedPageBreak/>
+        <w:drawing>
+          <wp:inline distT="0" distB="0" distL="0" distR="0" wp14:anchorId="10340C61" wp14:editId="20C3E238">
+            <wp:extent cx="5731510" cy="3921125"/>
+            <wp:effectExtent l="0" t="0" r="2540" b="3175"/>
+            <wp:docPr id="28" name="Picture 28"/>
+            <wp:cNvGraphicFramePr>
+              <a:graphicFrameLocks xmlns:a="http://schemas.openxmlformats.org/drawingml/2006/main" noChangeAspect="1"/>
+            </wp:cNvGraphicFramePr>
+            <a:graphic xmlns:a="http://schemas.openxmlformats.org/drawingml/2006/main">
+              <a:graphicData uri="http://schemas.openxmlformats.org/drawingml/2006/picture">
+                <pic:pic xmlns:pic="http://schemas.openxmlformats.org/drawingml/2006/picture">
+                  <pic:nvPicPr>
+                    <pic:cNvPr id="1" name=""/>
+                    <pic:cNvPicPr/>
+                  </pic:nvPicPr>
+                  <pic:blipFill>
+                    <a:blip r:embed="rId31"/>
+                    <a:stretch>
+                      <a:fillRect/>
+                    </a:stretch>
+                  </pic:blipFill>
+                  <pic:spPr>
+                    <a:xfrm>
+                      <a:off x="0" y="0"/>
+                      <a:ext cx="5731510" cy="3921125"/>
                     </a:xfrm>
                     <a:prstGeom prst="rect">
                       <a:avLst/>

</xml_diff>